<commit_message>
mex acceleration good on m_solveDiags, temp in simple_implicit update is bad on 2000 grid
</commit_message>
<xml_diff>
--- a/源项处理方法试验V1.docx
+++ b/源项处理方法试验V1.docx
@@ -7,6 +7,8 @@
         <w:spacing w:line="480" w:lineRule="auto"/>
         <w:jc w:val="center"/>
       </w:pPr>
+      <w:bookmarkStart w:id="0" w:name="_GoBack"/>
+      <w:bookmarkEnd w:id="0"/>
       <w:proofErr w:type="gramStart"/>
       <w:r>
         <w:rPr>
@@ -1327,10 +1329,7 @@
             </m:dPr>
             <m:e>
               <m:r>
-                <m:t>x,</m:t>
-              </m:r>
-              <m:r>
-                <m:t>t</m:t>
+                <m:t>x,t</m:t>
               </m:r>
             </m:e>
           </m:d>
@@ -3135,9 +3134,6 @@
     <w:p>
       <w:pPr>
         <w:spacing w:line="480" w:lineRule="auto"/>
-        <w:rPr>
-          <w:rFonts w:hint="eastAsia"/>
-        </w:rPr>
       </w:pPr>
       <w:r>
         <w:tab/>
@@ -3247,107 +3243,127 @@
       <w:r>
         <w:rPr>
           <w:rFonts w:hint="eastAsia"/>
+          <w:color w:val="00B050"/>
         </w:rPr>
         <w:t>#</w:t>
       </w:r>
       <w:r>
         <w:rPr>
           <w:rFonts w:hint="eastAsia"/>
+          <w:color w:val="00B050"/>
         </w:rPr>
         <w:t>数值验证：采用</w:t>
       </w:r>
       <w:r>
         <w:rPr>
           <w:rFonts w:hint="eastAsia"/>
+          <w:color w:val="00B050"/>
         </w:rPr>
         <w:t>N=</w:t>
       </w:r>
       <w:r>
         <w:rPr>
           <w:rFonts w:hint="eastAsia"/>
+          <w:color w:val="00B050"/>
         </w:rPr>
         <w:t>50</w:t>
       </w:r>
       <w:r>
         <w:rPr>
           <w:rFonts w:hint="eastAsia"/>
+          <w:color w:val="00B050"/>
         </w:rPr>
         <w:t>网格计算，</w:t>
       </w:r>
       <m:oMath>
         <m:r>
+          <w:rPr>
+            <w:color w:val="00B050"/>
+          </w:rPr>
           <m:t>a=1</m:t>
         </m:r>
       </m:oMath>
       <w:r>
         <w:rPr>
           <w:rFonts w:hint="eastAsia"/>
+          <w:color w:val="00B050"/>
         </w:rPr>
         <w:t>，流动</w:t>
       </w:r>
       <w:r>
         <w:rPr>
           <w:rFonts w:hint="eastAsia"/>
+          <w:color w:val="00B050"/>
         </w:rPr>
         <w:t>CFL=0.5</w:t>
       </w:r>
       <w:r>
         <w:rPr>
           <w:rFonts w:hint="eastAsia"/>
+          <w:color w:val="00B050"/>
         </w:rPr>
         <w:t>，</w:t>
       </w:r>
       <w:r>
         <w:rPr>
           <w:rFonts w:hint="eastAsia"/>
+          <w:color w:val="00B050"/>
         </w:rPr>
         <w:t>空间离散为二阶有限体积（线性），</w:t>
       </w:r>
       <w:r>
         <w:rPr>
           <w:rFonts w:hint="eastAsia"/>
+          <w:color w:val="00B050"/>
         </w:rPr>
         <w:t>Jacobian</w:t>
       </w:r>
       <w:r>
         <w:rPr>
           <w:rFonts w:hint="eastAsia"/>
+          <w:color w:val="00B050"/>
         </w:rPr>
         <w:t>采用</w:t>
       </w:r>
       <w:r>
         <w:rPr>
           <w:rFonts w:hint="eastAsia"/>
+          <w:color w:val="00B050"/>
         </w:rPr>
         <w:t>LUSGS</w:t>
       </w:r>
       <w:r>
         <w:rPr>
           <w:rFonts w:hint="eastAsia"/>
+          <w:color w:val="00B050"/>
         </w:rPr>
         <w:t>一阶近似方案，</w:t>
       </w:r>
       <w:r>
         <w:rPr>
           <w:rFonts w:hint="eastAsia"/>
+          <w:color w:val="00B050"/>
         </w:rPr>
         <w:t>直接法求解</w:t>
       </w:r>
       <w:r>
         <w:rPr>
           <w:rFonts w:hint="eastAsia"/>
+          <w:color w:val="00B050"/>
         </w:rPr>
         <w:t>线性</w:t>
       </w:r>
       <w:r>
         <w:rPr>
           <w:rFonts w:hint="eastAsia"/>
+          <w:color w:val="00B050"/>
         </w:rPr>
         <w:t>方程。</w:t>
       </w:r>
       <w:r>
         <w:rPr>
           <w:rFonts w:hint="eastAsia"/>
+          <w:color w:val="00B050"/>
         </w:rPr>
         <w:t>计算一个流动周期，统计能量相对损失：</w:t>
       </w:r>
@@ -3357,21 +3373,31 @@
             <m:ctrlPr>
               <w:rPr>
                 <w:i/>
+                <w:color w:val="00B050"/>
               </w:rPr>
             </m:ctrlPr>
           </m:sSubPr>
           <m:e>
             <m:r>
+              <w:rPr>
+                <w:color w:val="00B050"/>
+              </w:rPr>
               <m:t>e</m:t>
             </m:r>
           </m:e>
           <m:sub>
             <m:r>
+              <w:rPr>
+                <w:color w:val="00B050"/>
+              </w:rPr>
               <m:t>Er</m:t>
             </m:r>
           </m:sub>
         </m:sSub>
         <m:r>
+          <w:rPr>
+            <w:color w:val="00B050"/>
+          </w:rPr>
           <m:t>=</m:t>
         </m:r>
         <m:f>
@@ -3379,6 +3405,7 @@
             <m:ctrlPr>
               <w:rPr>
                 <w:i/>
+                <w:color w:val="00B050"/>
               </w:rPr>
             </m:ctrlPr>
           </m:fPr>
@@ -3388,21 +3415,31 @@
                 <m:ctrlPr>
                   <w:rPr>
                     <w:i/>
+                    <w:color w:val="00B050"/>
                   </w:rPr>
                 </m:ctrlPr>
               </m:sSubPr>
               <m:e>
                 <m:r>
+                  <w:rPr>
+                    <w:color w:val="00B050"/>
+                  </w:rPr>
                   <m:t>E</m:t>
                 </m:r>
               </m:e>
               <m:sub>
                 <m:r>
+                  <w:rPr>
+                    <w:color w:val="00B050"/>
+                  </w:rPr>
                   <m:t>0</m:t>
                 </m:r>
               </m:sub>
             </m:sSub>
             <m:r>
+              <w:rPr>
+                <w:color w:val="00B050"/>
+              </w:rPr>
               <m:t>-</m:t>
             </m:r>
             <m:sSub>
@@ -3410,16 +3447,23 @@
                 <m:ctrlPr>
                   <w:rPr>
                     <w:i/>
+                    <w:color w:val="00B050"/>
                   </w:rPr>
                 </m:ctrlPr>
               </m:sSubPr>
               <m:e>
                 <m:r>
+                  <w:rPr>
+                    <w:color w:val="00B050"/>
+                  </w:rPr>
                   <m:t>E</m:t>
                 </m:r>
               </m:e>
               <m:sub>
                 <m:r>
+                  <w:rPr>
+                    <w:color w:val="00B050"/>
+                  </w:rPr>
                   <m:t>1</m:t>
                 </m:r>
               </m:sub>
@@ -3431,16 +3475,23 @@
                 <m:ctrlPr>
                   <w:rPr>
                     <w:i/>
+                    <w:color w:val="00B050"/>
                   </w:rPr>
                 </m:ctrlPr>
               </m:sSubPr>
               <m:e>
                 <m:r>
+                  <w:rPr>
+                    <w:color w:val="00B050"/>
+                  </w:rPr>
                   <m:t>E</m:t>
                 </m:r>
               </m:e>
               <m:sub>
                 <m:r>
+                  <w:rPr>
+                    <w:color w:val="00B050"/>
+                  </w:rPr>
                   <m:t>0</m:t>
                 </m:r>
               </m:sub>
@@ -3451,6 +3502,7 @@
       <w:r>
         <w:rPr>
           <w:rFonts w:hint="eastAsia"/>
+          <w:color w:val="00B050"/>
         </w:rPr>
         <w:t>，和</w:t>
       </w:r>
@@ -3460,16 +3512,23 @@
             <m:ctrlPr>
               <w:rPr>
                 <w:i/>
+                <w:color w:val="00B050"/>
               </w:rPr>
             </m:ctrlPr>
           </m:sSubPr>
           <m:e>
             <m:r>
+              <w:rPr>
+                <w:color w:val="00B050"/>
+              </w:rPr>
               <m:t>L</m:t>
             </m:r>
           </m:e>
           <m:sub>
             <m:r>
+              <w:rPr>
+                <w:color w:val="00B050"/>
+              </w:rPr>
               <m:t>1</m:t>
             </m:r>
           </m:sub>
@@ -3478,6 +3537,7 @@
       <w:r>
         <w:rPr>
           <w:rFonts w:hint="eastAsia"/>
+          <w:color w:val="00B050"/>
         </w:rPr>
         <w:t>误差：</w:t>
       </w:r>
@@ -3487,6 +3547,7 @@
             <m:ctrlPr>
               <w:rPr>
                 <w:i/>
+                <w:color w:val="00B050"/>
               </w:rPr>
             </m:ctrlPr>
           </m:sSubPr>
@@ -3496,21 +3557,31 @@
                 <m:ctrlPr>
                   <w:rPr>
                     <w:i/>
+                    <w:color w:val="00B050"/>
                   </w:rPr>
                 </m:ctrlPr>
               </m:sSubPr>
               <m:e>
                 <m:r>
+                  <w:rPr>
+                    <w:color w:val="00B050"/>
+                  </w:rPr>
                   <m:t>e</m:t>
                 </m:r>
               </m:e>
               <m:sub>
                 <m:r>
+                  <w:rPr>
+                    <w:color w:val="00B050"/>
+                  </w:rPr>
                   <m:t>1,u</m:t>
                 </m:r>
               </m:sub>
             </m:sSub>
             <m:r>
+              <w:rPr>
+                <w:color w:val="00B050"/>
+              </w:rPr>
               <m:t>=</m:t>
             </m:r>
             <m:d>
@@ -3520,6 +3591,7 @@
                 <m:ctrlPr>
                   <w:rPr>
                     <w:i/>
+                    <w:color w:val="00B050"/>
                   </w:rPr>
                 </m:ctrlPr>
               </m:dPr>
@@ -3529,21 +3601,31 @@
                     <m:ctrlPr>
                       <w:rPr>
                         <w:i/>
+                        <w:color w:val="00B050"/>
                       </w:rPr>
                     </m:ctrlPr>
                   </m:sSupPr>
                   <m:e>
                     <m:r>
+                      <w:rPr>
+                        <w:color w:val="00B050"/>
+                      </w:rPr>
                       <m:t>u</m:t>
                     </m:r>
                   </m:e>
                   <m:sup>
                     <m:r>
+                      <w:rPr>
+                        <w:color w:val="00B050"/>
+                      </w:rPr>
                       <m:t>0</m:t>
                     </m:r>
                   </m:sup>
                 </m:sSup>
                 <m:r>
+                  <w:rPr>
+                    <w:color w:val="00B050"/>
+                  </w:rPr>
                   <m:t>-</m:t>
                 </m:r>
                 <m:sSup>
@@ -3551,16 +3633,23 @@
                     <m:ctrlPr>
                       <w:rPr>
                         <w:i/>
+                        <w:color w:val="00B050"/>
                       </w:rPr>
                     </m:ctrlPr>
                   </m:sSupPr>
                   <m:e>
                     <m:r>
+                      <w:rPr>
+                        <w:color w:val="00B050"/>
+                      </w:rPr>
                       <m:t>u</m:t>
                     </m:r>
                   </m:e>
                   <m:sup>
                     <m:r>
+                      <w:rPr>
+                        <w:color w:val="00B050"/>
+                      </w:rPr>
                       <m:t>1</m:t>
                     </m:r>
                   </m:sup>
@@ -3570,6 +3659,9 @@
           </m:e>
           <m:sub>
             <m:r>
+              <w:rPr>
+                <w:color w:val="00B050"/>
+              </w:rPr>
               <m:t>1</m:t>
             </m:r>
           </m:sub>
@@ -3578,12 +3670,14 @@
       <w:r>
         <w:rPr>
           <w:rFonts w:hint="eastAsia"/>
+          <w:color w:val="00B050"/>
         </w:rPr>
         <w:t>：</w:t>
       </w:r>
       <w:r>
         <w:rPr>
           <w:rFonts w:hint="eastAsia"/>
+          <w:color w:val="00B050"/>
         </w:rPr>
         <w:t>*</w:t>
       </w:r>
@@ -4311,8 +4405,6 @@
         </w:rPr>
         <w:t>其中能量损失为负时，代表格式实质上发散。</w:t>
       </w:r>
-      <w:bookmarkStart w:id="0" w:name="_GoBack"/>
-      <w:bookmarkEnd w:id="0"/>
     </w:p>
     <w:p>
       <w:pPr>
@@ -4694,10 +4786,7 @@
                     </m:den>
                   </m:f>
                   <m:r>
-                    <m:t>+</m:t>
-                  </m:r>
-                  <m:r>
-                    <m:t>S</m:t>
+                    <m:t>+S</m:t>
                   </m:r>
                   <m:d>
                     <m:dPr>
@@ -5711,10 +5800,7 @@
                 </m:e>
               </m:d>
               <m:r>
-                <m:t>+</m:t>
-              </m:r>
-              <m:r>
-                <m:t>S</m:t>
+                <m:t>+S</m:t>
               </m:r>
               <m:d>
                 <m:dPr>
@@ -5939,9 +6025,6 @@
     <w:p>
       <w:pPr>
         <w:spacing w:line="480" w:lineRule="auto"/>
-        <w:rPr>
-          <w:rFonts w:hint="eastAsia"/>
-        </w:rPr>
       </w:pPr>
       <m:oMathPara>
         <m:oMath>
@@ -6428,9 +6511,6 @@
     <w:p>
       <w:pPr>
         <w:spacing w:line="480" w:lineRule="auto"/>
-        <w:rPr>
-          <w:rFonts w:hint="eastAsia"/>
-        </w:rPr>
       </w:pPr>
       <w:r>
         <w:tab/>
@@ -6439,7 +6519,19 @@
         <w:rPr>
           <w:rFonts w:hint="eastAsia"/>
         </w:rPr>
-        <w:t>两种收敛性都有问题，只有将</w:t>
+        <w:t>两种</w:t>
+      </w:r>
+      <w:r>
+        <w:rPr>
+          <w:rFonts w:hint="eastAsia"/>
+        </w:rPr>
+        <w:t>稳定性</w:t>
+      </w:r>
+      <w:r>
+        <w:rPr>
+          <w:rFonts w:hint="eastAsia"/>
+        </w:rPr>
+        <w:t>都有问题，只有将</w:t>
       </w:r>
       <w:r>
         <w:rPr>
@@ -6459,15 +6551,24 @@
         <w:rPr>
           <w:rFonts w:hint="eastAsia"/>
         </w:rPr>
-        <w:t>获得收敛。</w:t>
+        <w:t>获得</w:t>
+      </w:r>
+      <w:r>
+        <w:rPr>
+          <w:rFonts w:hint="eastAsia"/>
+        </w:rPr>
+        <w:t>稳定的格式</w:t>
+      </w:r>
+      <w:r>
+        <w:rPr>
+          <w:rFonts w:hint="eastAsia"/>
+        </w:rPr>
+        <w:t>。</w:t>
       </w:r>
     </w:p>
     <w:p>
       <w:pPr>
         <w:spacing w:line="480" w:lineRule="auto"/>
-        <w:rPr>
-          <w:rFonts w:hint="eastAsia"/>
-        </w:rPr>
       </w:pPr>
       <w:r>
         <w:tab/>
@@ -6889,8 +6990,433 @@
         <w:spacing w:line="480" w:lineRule="auto"/>
       </w:pPr>
       <w:r>
+        <w:rPr>
+          <w:rFonts w:hint="eastAsia"/>
+        </w:rPr>
+        <w:t>将积分换成</w:t>
+      </w:r>
+      <w:r>
+        <w:rPr>
+          <w:rFonts w:hint="eastAsia"/>
+        </w:rPr>
+        <w:t>SDIRK4</w:t>
+      </w:r>
+      <w:r>
+        <w:rPr>
+          <w:rFonts w:hint="eastAsia"/>
+        </w:rPr>
+        <w:t>过程</w:t>
+      </w:r>
+      <w:r>
+        <w:rPr>
+          <w:rFonts w:hint="eastAsia"/>
+        </w:rPr>
+        <w:t>结论类似（</w:t>
+      </w:r>
+      <w:proofErr w:type="gramStart"/>
+      <w:r>
+        <w:rPr>
+          <w:rFonts w:hint="eastAsia"/>
+          <w:b/>
+        </w:rPr>
+        <w:t>源项近似</w:t>
+      </w:r>
+      <w:proofErr w:type="gramEnd"/>
+      <w:r>
+        <w:rPr>
+          <w:rFonts w:hint="eastAsia"/>
+          <w:b/>
+        </w:rPr>
+        <w:t>为</w:t>
+      </w:r>
+      <w:r>
+        <w:rPr>
+          <w:rFonts w:hint="eastAsia"/>
+          <w:b/>
+        </w:rPr>
+        <w:t>0</w:t>
+      </w:r>
+      <w:r>
+        <w:rPr>
+          <w:rFonts w:hint="eastAsia"/>
+        </w:rPr>
+        <w:t>）：</w:t>
+      </w:r>
+    </w:p>
+    <w:p>
+      <w:pPr>
+        <w:spacing w:line="480" w:lineRule="auto"/>
+        <w:jc w:val="center"/>
+        <w:rPr>
+          <w:rFonts w:hint="eastAsia"/>
+        </w:rPr>
+      </w:pPr>
+      <w:r>
+        <w:rPr>
+          <w:rFonts w:hint="eastAsia"/>
+        </w:rPr>
+        <w:t>SDIRK4</w:t>
+      </w:r>
+    </w:p>
+    <w:tbl>
+      <w:tblPr>
+        <w:tblStyle w:val="a5"/>
+        <w:tblW w:w="0" w:type="auto"/>
+        <w:jc w:val="center"/>
+        <w:tblLook w:val="04A0" w:firstRow="1" w:lastRow="0" w:firstColumn="1" w:lastColumn="0" w:noHBand="0" w:noVBand="1"/>
+      </w:tblPr>
+      <w:tblGrid>
+        <w:gridCol w:w="1659"/>
+        <w:gridCol w:w="1659"/>
+        <w:gridCol w:w="1659"/>
+        <w:gridCol w:w="1659"/>
+        <w:gridCol w:w="1660"/>
+      </w:tblGrid>
+      <w:tr>
+        <w:trPr>
+          <w:jc w:val="center"/>
+        </w:trPr>
+        <w:tc>
+          <w:tcPr>
+            <w:tcW w:w="1659" w:type="dxa"/>
+            <w:vAlign w:val="center"/>
+          </w:tcPr>
+          <w:p>
+            <w:pPr>
+              <w:jc w:val="center"/>
+            </w:pPr>
+            <m:oMathPara>
+              <m:oMath>
+                <m:f>
+                  <m:fPr>
+                    <m:ctrlPr>
+                      <w:rPr>
+                        <w:i/>
+                      </w:rPr>
+                    </m:ctrlPr>
+                  </m:fPr>
+                  <m:num>
+                    <m:r>
+                      <m:t>ω</m:t>
+                    </m:r>
+                  </m:num>
+                  <m:den>
+                    <m:r>
+                      <m:t>2π</m:t>
+                    </m:r>
+                  </m:den>
+                </m:f>
+              </m:oMath>
+            </m:oMathPara>
+          </w:p>
+        </w:tc>
+        <w:tc>
+          <w:tcPr>
+            <w:tcW w:w="1659" w:type="dxa"/>
+            <w:vAlign w:val="center"/>
+          </w:tcPr>
+          <w:p>
+            <w:pPr>
+              <w:jc w:val="center"/>
+            </w:pPr>
+            <w:r>
+              <w:rPr>
+                <w:rFonts w:hint="eastAsia"/>
+              </w:rPr>
+              <w:t>1</w:t>
+            </w:r>
+          </w:p>
+        </w:tc>
+        <w:tc>
+          <w:tcPr>
+            <w:tcW w:w="1659" w:type="dxa"/>
+            <w:vAlign w:val="center"/>
+          </w:tcPr>
+          <w:p>
+            <w:pPr>
+              <w:jc w:val="center"/>
+            </w:pPr>
+            <w:r>
+              <w:rPr>
+                <w:rFonts w:hint="eastAsia"/>
+              </w:rPr>
+              <w:t>1</w:t>
+            </w:r>
+            <w:r>
+              <w:t>0</w:t>
+            </w:r>
+          </w:p>
+        </w:tc>
+        <w:tc>
+          <w:tcPr>
+            <w:tcW w:w="1659" w:type="dxa"/>
+            <w:vAlign w:val="center"/>
+          </w:tcPr>
+          <w:p>
+            <w:pPr>
+              <w:jc w:val="center"/>
+            </w:pPr>
+            <w:r>
+              <w:rPr>
+                <w:rFonts w:hint="eastAsia"/>
+              </w:rPr>
+              <w:t>1</w:t>
+            </w:r>
+            <w:r>
+              <w:t>00</w:t>
+            </w:r>
+          </w:p>
+        </w:tc>
+        <w:tc>
+          <w:tcPr>
+            <w:tcW w:w="1660" w:type="dxa"/>
+            <w:vAlign w:val="center"/>
+          </w:tcPr>
+          <w:p>
+            <w:pPr>
+              <w:jc w:val="center"/>
+            </w:pPr>
+            <w:r>
+              <w:rPr>
+                <w:rFonts w:hint="eastAsia"/>
+              </w:rPr>
+              <w:t>1</w:t>
+            </w:r>
+            <w:r>
+              <w:t>000</w:t>
+            </w:r>
+          </w:p>
+        </w:tc>
+      </w:tr>
+      <w:tr>
+        <w:trPr>
+          <w:jc w:val="center"/>
+        </w:trPr>
+        <w:tc>
+          <w:tcPr>
+            <w:tcW w:w="1659" w:type="dxa"/>
+            <w:vAlign w:val="center"/>
+          </w:tcPr>
+          <w:p>
+            <w:pPr>
+              <w:jc w:val="center"/>
+            </w:pPr>
+            <m:oMathPara>
+              <m:oMath>
+                <m:sSub>
+                  <m:sSubPr>
+                    <m:ctrlPr>
+                      <w:rPr>
+                        <w:i/>
+                      </w:rPr>
+                    </m:ctrlPr>
+                  </m:sSubPr>
+                  <m:e>
+                    <m:r>
+                      <m:t>e</m:t>
+                    </m:r>
+                  </m:e>
+                  <m:sub>
+                    <m:r>
+                      <m:t>Er</m:t>
+                    </m:r>
+                  </m:sub>
+                </m:sSub>
+              </m:oMath>
+            </m:oMathPara>
+          </w:p>
+        </w:tc>
+        <w:tc>
+          <w:tcPr>
+            <w:tcW w:w="1659" w:type="dxa"/>
+            <w:vAlign w:val="center"/>
+          </w:tcPr>
+          <w:p>
+            <w:pPr>
+              <w:jc w:val="center"/>
+            </w:pPr>
+            <w:r>
+              <w:t>1.871e-03</w:t>
+            </w:r>
+          </w:p>
+        </w:tc>
+        <w:tc>
+          <w:tcPr>
+            <w:tcW w:w="1659" w:type="dxa"/>
+            <w:vAlign w:val="center"/>
+          </w:tcPr>
+          <w:p>
+            <w:pPr>
+              <w:jc w:val="center"/>
+            </w:pPr>
+            <w:r>
+              <w:t>1.871e-03</w:t>
+            </w:r>
+          </w:p>
+        </w:tc>
+        <w:tc>
+          <w:tcPr>
+            <w:tcW w:w="1659" w:type="dxa"/>
+            <w:vAlign w:val="center"/>
+          </w:tcPr>
+          <w:p>
+            <w:pPr>
+              <w:jc w:val="center"/>
+            </w:pPr>
+            <w:r>
+              <w:t>1.871e-03</w:t>
+            </w:r>
+          </w:p>
+        </w:tc>
+        <w:tc>
+          <w:tcPr>
+            <w:tcW w:w="1660" w:type="dxa"/>
+            <w:vAlign w:val="center"/>
+          </w:tcPr>
+          <w:p>
+            <w:pPr>
+              <w:jc w:val="center"/>
+            </w:pPr>
+            <w:r>
+              <w:t>1.871e-03</w:t>
+            </w:r>
+          </w:p>
+        </w:tc>
+      </w:tr>
+      <w:tr>
+        <w:trPr>
+          <w:jc w:val="center"/>
+        </w:trPr>
+        <w:tc>
+          <w:tcPr>
+            <w:tcW w:w="1659" w:type="dxa"/>
+            <w:vAlign w:val="center"/>
+          </w:tcPr>
+          <w:p>
+            <w:pPr>
+              <w:jc w:val="center"/>
+            </w:pPr>
+            <m:oMathPara>
+              <m:oMath>
+                <m:sSub>
+                  <m:sSubPr>
+                    <m:ctrlPr>
+                      <w:rPr>
+                        <w:i/>
+                      </w:rPr>
+                    </m:ctrlPr>
+                  </m:sSubPr>
+                  <m:e>
+                    <m:r>
+                      <m:t>e</m:t>
+                    </m:r>
+                  </m:e>
+                  <m:sub>
+                    <m:r>
+                      <m:t>1,u</m:t>
+                    </m:r>
+                  </m:sub>
+                </m:sSub>
+              </m:oMath>
+            </m:oMathPara>
+          </w:p>
+        </w:tc>
+        <w:tc>
+          <w:tcPr>
+            <w:tcW w:w="1659" w:type="dxa"/>
+            <w:vAlign w:val="center"/>
+          </w:tcPr>
+          <w:p>
+            <w:pPr>
+              <w:jc w:val="center"/>
+            </w:pPr>
+            <w:r>
+              <w:t>5.962e-04</w:t>
+            </w:r>
+          </w:p>
+        </w:tc>
+        <w:tc>
+          <w:tcPr>
+            <w:tcW w:w="1659" w:type="dxa"/>
+            <w:vAlign w:val="center"/>
+          </w:tcPr>
+          <w:p>
+            <w:pPr>
+              <w:jc w:val="center"/>
+            </w:pPr>
+            <w:r>
+              <w:t>5.962e-04</w:t>
+            </w:r>
+          </w:p>
+        </w:tc>
+        <w:tc>
+          <w:tcPr>
+            <w:tcW w:w="1659" w:type="dxa"/>
+            <w:vAlign w:val="center"/>
+          </w:tcPr>
+          <w:p>
+            <w:pPr>
+              <w:jc w:val="center"/>
+            </w:pPr>
+            <w:r>
+              <w:t>5.962e-04</w:t>
+            </w:r>
+          </w:p>
+        </w:tc>
+        <w:tc>
+          <w:tcPr>
+            <w:tcW w:w="1660" w:type="dxa"/>
+            <w:vAlign w:val="center"/>
+          </w:tcPr>
+          <w:p>
+            <w:pPr>
+              <w:jc w:val="center"/>
+            </w:pPr>
+            <w:r>
+              <w:t>5.962e-04</w:t>
+            </w:r>
+          </w:p>
+        </w:tc>
+      </w:tr>
+    </w:tbl>
+    <w:p>
+      <w:pPr>
+        <w:spacing w:line="480" w:lineRule="auto"/>
+        <w:rPr>
+          <w:rFonts w:hint="eastAsia"/>
+        </w:rPr>
+      </w:pPr>
+      <w:r>
         <w:tab/>
       </w:r>
+      <w:r>
+        <w:rPr>
+          <w:rFonts w:hint="eastAsia"/>
+        </w:rPr>
+        <w:t>网格收敛性计算：</w:t>
+      </w:r>
+      <w:r>
+        <w:rPr>
+          <w:rFonts w:hint="eastAsia"/>
+        </w:rPr>
+        <w:t>三阶线性重构时，达到三阶收敛精度。</w:t>
+      </w:r>
+    </w:p>
+    <w:p>
+      <w:pPr>
+        <w:spacing w:line="480" w:lineRule="auto"/>
+      </w:pPr>
+      <w:r>
+        <w:tab/>
+      </w:r>
+    </w:p>
+    <w:p>
+      <w:pPr>
+        <w:spacing w:line="480" w:lineRule="auto"/>
+        <w:rPr>
+          <w:rFonts w:hint="eastAsia"/>
+        </w:rPr>
+      </w:pPr>
     </w:p>
     <w:sectPr>
       <w:pgSz w:w="11906" w:h="16838"/>
@@ -7520,7 +8046,7 @@
   <w:style w:type="paragraph" w:default="1" w:styleId="a">
     <w:name w:val="Normal"/>
     <w:qFormat/>
-    <w:rsid w:val="008F7978"/>
+    <w:rsid w:val="00C271BD"/>
     <w:pPr>
       <w:widowControl w:val="0"/>
       <w:jc w:val="both"/>

</xml_diff>